<commit_message>
Add shareholder signatures, fix #2
</commit_message>
<xml_diff>
--- a/docassemble/IncorpForm/data/templates/bylaws.docx
+++ b/docassemble/IncorpForm/data/templates/bylaws.docx
@@ -11,6 +11,7 @@
           <w:bCs/>
         </w:rPr>
       </w:pPr>
+      <w:proofErr w:type="gramStart"/>
       <w:r>
         <w:rPr>
           <w:b/>
@@ -24,7 +25,15 @@
           <w:b/>
           <w:bCs/>
         </w:rPr>
-        <w:t>filing_entity</w:t>
+        <w:t>filing</w:t>
+      </w:r>
+      <w:proofErr w:type="gramEnd"/>
+      <w:r>
+        <w:rPr>
+          <w:b/>
+          <w:bCs/>
+        </w:rPr>
+        <w:t>_entity</w:t>
       </w:r>
       <w:proofErr w:type="spellEnd"/>
       <w:r>
@@ -85,7 +94,15 @@
       </w:pPr>
       <w:r>
         <w:tab/>
-        <w:t>1. The Shareholders own all of the issued and outstanding common stock of the Corporation as follows:</w:t>
+        <w:t xml:space="preserve">1. The Shareholders own </w:t>
+      </w:r>
+      <w:proofErr w:type="gramStart"/>
+      <w:r>
+        <w:t>all of</w:t>
+      </w:r>
+      <w:proofErr w:type="gramEnd"/>
+      <w:r>
+        <w:t xml:space="preserve"> the issued and outstanding common stock of the Corporation as follows:</w:t>
       </w:r>
     </w:p>
     <w:p>
@@ -173,8 +190,13 @@
               <w:pStyle w:val="Body"/>
               <w:jc w:val="both"/>
             </w:pPr>
+            <w:proofErr w:type="gramStart"/>
             <w:r>
-              <w:t>{{ shareholder.name }}</w:t>
+              <w:t>{{ shareholder.name</w:t>
+            </w:r>
+            <w:proofErr w:type="gramEnd"/>
+            <w:r>
+              <w:t xml:space="preserve"> }}</w:t>
             </w:r>
           </w:p>
         </w:tc>
@@ -187,12 +209,17 @@
               <w:pStyle w:val="Body"/>
               <w:jc w:val="both"/>
             </w:pPr>
+            <w:proofErr w:type="gramStart"/>
             <w:r>
               <w:t xml:space="preserve">{{ </w:t>
             </w:r>
             <w:proofErr w:type="spellStart"/>
             <w:r>
-              <w:t>shareholder.shares</w:t>
+              <w:t>shareholder</w:t>
+            </w:r>
+            <w:proofErr w:type="gramEnd"/>
+            <w:r>
+              <w:t>.shares</w:t>
             </w:r>
             <w:proofErr w:type="spellEnd"/>
             <w:r>
@@ -269,7 +296,15 @@
       </w:pPr>
       <w:r>
         <w:tab/>
-        <w:t xml:space="preserve">2. The Shareholders are each members of the Board of Directors of the Corporation are actively involved in the business affairs of the Corporation. </w:t>
+        <w:t xml:space="preserve">2. The Shareholders are each </w:t>
+      </w:r>
+      <w:proofErr w:type="gramStart"/>
+      <w:r>
+        <w:t>members</w:t>
+      </w:r>
+      <w:proofErr w:type="gramEnd"/>
+      <w:r>
+        <w:t xml:space="preserve"> of the Board of Directors of the Corporation are actively involved in the business affairs of the Corporation. </w:t>
       </w:r>
     </w:p>
     <w:p>
@@ -285,7 +320,15 @@
       </w:pPr>
       <w:r>
         <w:tab/>
-        <w:t xml:space="preserve">3. In order to promote their mutual interests, and the interests of the Corporation, to insure continuity and stability in the management and policies of the Corporation, and to provide </w:t>
+        <w:t xml:space="preserve">3. In order to promote their mutual interests, and the interests of the Corporation, to </w:t>
+      </w:r>
+      <w:proofErr w:type="gramStart"/>
+      <w:r>
+        <w:t>insure</w:t>
+      </w:r>
+      <w:proofErr w:type="gramEnd"/>
+      <w:r>
+        <w:t xml:space="preserve"> continuity and stability in the management and policies of the Corporation, and to provide </w:t>
       </w:r>
       <w:proofErr w:type="spellStart"/>
       <w:r>
@@ -338,11 +381,19 @@
         <w:t>1.1 Registered Office.</w:t>
       </w:r>
       <w:r>
-        <w:t xml:space="preserve"> The registered office and registered agent of {{ </w:t>
+        <w:t xml:space="preserve"> The registered office and registered agent of </w:t>
+      </w:r>
+      <w:proofErr w:type="gramStart"/>
+      <w:r>
+        <w:t xml:space="preserve">{{ </w:t>
       </w:r>
       <w:proofErr w:type="spellStart"/>
       <w:r>
-        <w:t>filing_entity</w:t>
+        <w:t>filing</w:t>
+      </w:r>
+      <w:proofErr w:type="gramEnd"/>
+      <w:r>
+        <w:t>_entity</w:t>
       </w:r>
       <w:proofErr w:type="spellEnd"/>
       <w:r>
@@ -358,7 +409,15 @@
         <w:t>“</w:t>
       </w:r>
       <w:r>
-        <w:t>Corporation”) will be as from time to time set forth in the Corporation’s Certificate of Formation. The Corporation may change its registered office, registered agent, or both by filing with the Secretary of State of the State of Texas, a Statement of Change of Registered Office or Registered Agent.</w:t>
+        <w:t xml:space="preserve">Corporation”) will be as from time to time set forth in the Corporation’s Certificate of Formation. The Corporation may change its registered office, registered agent, or both by filing with the Secretary of State of the State of Texas, a Statement of Change of Registered </w:t>
+      </w:r>
+      <w:proofErr w:type="gramStart"/>
+      <w:r>
+        <w:t>Office</w:t>
+      </w:r>
+      <w:proofErr w:type="gramEnd"/>
+      <w:r>
+        <w:t xml:space="preserve"> or Registered Agent.</w:t>
       </w:r>
     </w:p>
     <w:p>
@@ -472,7 +531,15 @@
         <w:t>2.3. List of Shareholders</w:t>
       </w:r>
       <w:r>
-        <w:t xml:space="preserve">. Not later than the 3rd day before the date of each meeting of  shareholders, a complete list of the shareholders entitled to vote at such meeting, arranged in alphabetical order, with the address of and the number of voting shares registered in the name of each, will </w:t>
+        <w:t xml:space="preserve">. Not later than the 3rd day before the date of each meeting </w:t>
+      </w:r>
+      <w:proofErr w:type="gramStart"/>
+      <w:r>
+        <w:t>of  shareholders</w:t>
+      </w:r>
+      <w:proofErr w:type="gramEnd"/>
+      <w:r>
+        <w:t xml:space="preserve">, a complete list of the shareholders entitled to vote at such meeting, arranged in alphabetical order, with the address of and the number of voting shares registered in the name of each, will </w:t>
       </w:r>
       <w:r>
         <w:lastRenderedPageBreak/>
@@ -2736,24 +2803,11 @@
         </w:rPr>
       </w:pPr>
     </w:p>
-    <w:p>
-      <w:pPr>
-        <w:pStyle w:val="FreeForm"/>
-        <w:jc w:val="both"/>
-        <w:rPr>
-          <w:rFonts w:ascii="Times New Roman" w:eastAsia="Times New Roman" w:hAnsi="Times New Roman" w:cs="Times New Roman"/>
-          <w:color w:val="000000" w:themeColor="text1"/>
-          <w:sz w:val="26"/>
-          <w:szCs w:val="26"/>
-          <w:u w:color="323232"/>
-          <w:shd w:val="clear" w:color="auto" w:fill="FCFCFC"/>
-        </w:rPr>
-      </w:pPr>
-    </w:p>
     <w:tbl>
       <w:tblPr>
         <w:tblStyle w:val="TableGrid"/>
-        <w:tblW w:w="9440" w:type="dxa"/>
+        <w:tblW w:w="4325" w:type="dxa"/>
+        <w:tblInd w:w="2525" w:type="dxa"/>
         <w:tblBorders>
           <w:top w:val="none" w:sz="0" w:space="0" w:color="auto"/>
           <w:left w:val="none" w:sz="0" w:space="0" w:color="auto"/>
@@ -2765,8 +2819,6 @@
         <w:tblLook w:val="04A0" w:firstRow="1" w:lastRow="0" w:firstColumn="1" w:lastColumn="0" w:noHBand="0" w:noVBand="1"/>
       </w:tblPr>
       <w:tblGrid>
-        <w:gridCol w:w="4336"/>
-        <w:gridCol w:w="779"/>
         <w:gridCol w:w="4325"/>
       </w:tblGrid>
       <w:tr>
@@ -2775,10 +2827,7 @@
         </w:trPr>
         <w:tc>
           <w:tcPr>
-            <w:tcW w:w="4336" w:type="dxa"/>
-            <w:tcBorders>
-              <w:bottom w:val="single" w:sz="4" w:space="0" w:color="auto"/>
-            </w:tcBorders>
+            <w:tcW w:w="4325" w:type="dxa"/>
             <w:vAlign w:val="bottom"/>
           </w:tcPr>
           <w:p>
@@ -2786,37 +2835,23 @@
               <w:jc w:val="center"/>
               <w:rPr>
                 <w:rFonts w:eastAsia="Brush Script MT"/>
-                <w:sz w:val="22"/>
-                <w:szCs w:val="22"/>
               </w:rPr>
             </w:pPr>
-          </w:p>
-          <w:p>
-            <w:pPr>
-              <w:jc w:val="center"/>
+            <w:r>
               <w:rPr>
-                <w:sz w:val="22"/>
-                <w:szCs w:val="22"/>
-                <w:u w:val="single"/>
+                <w:rFonts w:eastAsia="Brush Script MT"/>
+                <w:bCs/>
+                <w:iCs/>
               </w:rPr>
-            </w:pPr>
+              <w:t>{%tr for shareholder in shareholder %}</w:t>
+            </w:r>
           </w:p>
         </w:tc>
-        <w:tc>
-          <w:tcPr>
-            <w:tcW w:w="779" w:type="dxa"/>
-          </w:tcPr>
-          <w:p>
-            <w:pPr>
-              <w:jc w:val="center"/>
-              <w:rPr>
-                <w:rFonts w:eastAsia="Brush Script MT"/>
-                <w:sz w:val="22"/>
-                <w:szCs w:val="22"/>
-              </w:rPr>
-            </w:pPr>
-          </w:p>
-        </w:tc>
+      </w:tr>
+      <w:tr>
+        <w:trPr>
+          <w:trHeight w:val="299"/>
+        </w:trPr>
         <w:tc>
           <w:tcPr>
             <w:tcW w:w="4325" w:type="dxa"/>
@@ -2830,10 +2865,78 @@
               <w:jc w:val="center"/>
               <w:rPr>
                 <w:rFonts w:eastAsia="Brush Script MT"/>
-                <w:sz w:val="22"/>
-                <w:szCs w:val="22"/>
               </w:rPr>
             </w:pPr>
+            <w:r>
+              <w:rPr>
+                <w:rFonts w:eastAsia="Brush Script MT"/>
+              </w:rPr>
+              <w:t xml:space="preserve">{{ </w:t>
+            </w:r>
+            <w:proofErr w:type="spellStart"/>
+            <w:r>
+              <w:rPr>
+                <w:bCs/>
+              </w:rPr>
+              <w:t>showifdef</w:t>
+            </w:r>
+            <w:proofErr w:type="spellEnd"/>
+            <w:r>
+              <w:rPr>
+                <w:bCs/>
+              </w:rPr>
+              <w:t>(</w:t>
+            </w:r>
+            <w:proofErr w:type="spellStart"/>
+            <w:r>
+              <w:rPr>
+                <w:rFonts w:eastAsia="Brush Script MT"/>
+              </w:rPr>
+              <w:t>shareholder.</w:t>
+            </w:r>
+            <w:r>
+              <w:rPr>
+                <w:rFonts w:eastAsia="Brush Script MT"/>
+              </w:rPr>
+              <w:t>attr_name</w:t>
+            </w:r>
+            <w:proofErr w:type="spellEnd"/>
+            <w:r>
+              <w:rPr>
+                <w:rFonts w:eastAsia="Brush Script MT"/>
+              </w:rPr>
+              <w:t>(‘</w:t>
+            </w:r>
+            <w:r>
+              <w:rPr>
+                <w:rFonts w:eastAsia="Brush Script MT"/>
+              </w:rPr>
+              <w:t>signature</w:t>
+            </w:r>
+            <w:r>
+              <w:rPr>
+                <w:rFonts w:eastAsia="Brush Script MT"/>
+              </w:rPr>
+              <w:t>’</w:t>
+            </w:r>
+            <w:r>
+              <w:rPr>
+                <w:rFonts w:eastAsia="Brush Script MT"/>
+              </w:rPr>
+              <w:t>)</w:t>
+            </w:r>
+            <w:r>
+              <w:rPr>
+                <w:rFonts w:eastAsia="Brush Script MT"/>
+              </w:rPr>
+              <w:t>)</w:t>
+            </w:r>
+            <w:r>
+              <w:rPr>
+                <w:rFonts w:eastAsia="Brush Script MT"/>
+              </w:rPr>
+              <w:t xml:space="preserve"> }}</w:t>
+            </w:r>
           </w:p>
         </w:tc>
       </w:tr>
@@ -2843,7 +2946,7 @@
         </w:trPr>
         <w:tc>
           <w:tcPr>
-            <w:tcW w:w="4336" w:type="dxa"/>
+            <w:tcW w:w="4325" w:type="dxa"/>
           </w:tcPr>
           <w:p>
             <w:pPr>
@@ -2852,31 +2955,26 @@
                 <w:bCs/>
               </w:rPr>
             </w:pPr>
+            <w:proofErr w:type="gramStart"/>
             <w:r>
               <w:rPr>
                 <w:bCs/>
               </w:rPr>
-              <w:t>{{ capitalize(shareholder[</w:t>
+              <w:t>{{ capitalize</w:t>
             </w:r>
+            <w:proofErr w:type="gramEnd"/>
             <w:r>
               <w:rPr>
                 <w:bCs/>
               </w:rPr>
-              <w:t>0</w:t>
-            </w:r>
-            <w:r>
-              <w:rPr>
-                <w:bCs/>
-              </w:rPr>
-              <w:t>].name) }}</w:t>
+              <w:t>(shareholder.name) }}</w:t>
             </w:r>
           </w:p>
           <w:p>
             <w:pPr>
               <w:jc w:val="center"/>
               <w:rPr>
-                <w:rFonts w:eastAsia="Times New Roman"/>
-                <w:i/>
+                <w:rFonts w:eastAsia="Brush Script MT"/>
               </w:rPr>
             </w:pPr>
             <w:r>
@@ -2888,29 +2986,18 @@
           </w:p>
           <w:p>
             <w:pPr>
-              <w:spacing w:line="0" w:lineRule="atLeast"/>
               <w:jc w:val="center"/>
               <w:rPr>
-                <w:rFonts w:eastAsia="Times New Roman"/>
-                <w:i/>
+                <w:rFonts w:eastAsia="Brush Script MT"/>
               </w:rPr>
             </w:pPr>
           </w:p>
         </w:tc>
-        <w:tc>
-          <w:tcPr>
-            <w:tcW w:w="779" w:type="dxa"/>
-          </w:tcPr>
-          <w:p>
-            <w:pPr>
-              <w:jc w:val="center"/>
-              <w:rPr>
-                <w:rFonts w:eastAsia="Times New Roman"/>
-                <w:i/>
-              </w:rPr>
-            </w:pPr>
-          </w:p>
-        </w:tc>
+      </w:tr>
+      <w:tr>
+        <w:trPr>
+          <w:trHeight w:val="322"/>
+        </w:trPr>
         <w:tc>
           <w:tcPr>
             <w:tcW w:w="4325" w:type="dxa"/>
@@ -2925,96 +3012,25 @@
             <w:r>
               <w:rPr>
                 <w:bCs/>
+                <w:iCs/>
               </w:rPr>
-              <w:t>{%p if shareholder[1:] %}</w:t>
+              <w:t xml:space="preserve">{%tr </w:t>
             </w:r>
-          </w:p>
-          <w:p>
-            <w:pPr>
-              <w:jc w:val="center"/>
-              <w:rPr>
-                <w:bCs/>
-              </w:rPr>
-            </w:pPr>
+            <w:proofErr w:type="spellStart"/>
             <w:r>
               <w:rPr>
                 <w:bCs/>
+                <w:iCs/>
               </w:rPr>
-              <w:t>{{ capitalize(shareholder[</w:t>
+              <w:t>endfor</w:t>
             </w:r>
+            <w:proofErr w:type="spellEnd"/>
             <w:r>
               <w:rPr>
                 <w:bCs/>
-              </w:rPr>
-              <w:t>1</w:t>
-            </w:r>
-            <w:r>
-              <w:rPr>
-                <w:bCs/>
-              </w:rPr>
-              <w:t>].name) }}</w:t>
-            </w:r>
-          </w:p>
-          <w:p>
-            <w:pPr>
-              <w:jc w:val="center"/>
-              <w:rPr>
-                <w:bCs/>
-              </w:rPr>
-            </w:pPr>
-            <w:r>
-              <w:rPr>
-                <w:bCs/>
-              </w:rPr>
-              <w:t xml:space="preserve">{%p </w:t>
-            </w:r>
-            <w:r>
-              <w:rPr>
-                <w:bCs/>
-              </w:rPr>
-              <w:t>else</w:t>
-            </w:r>
-            <w:r>
-              <w:rPr>
-                <w:bCs/>
+                <w:iCs/>
               </w:rPr>
               <w:t xml:space="preserve"> %}</w:t>
-            </w:r>
-          </w:p>
-          <w:p>
-            <w:pPr>
-              <w:jc w:val="center"/>
-              <w:rPr>
-                <w:bCs/>
-              </w:rPr>
-            </w:pPr>
-          </w:p>
-          <w:p>
-            <w:pPr>
-              <w:jc w:val="center"/>
-              <w:rPr>
-                <w:bCs/>
-              </w:rPr>
-            </w:pPr>
-            <w:r>
-              <w:rPr>
-                <w:bCs/>
-              </w:rPr>
-              <w:t>{%p endif %}</w:t>
-            </w:r>
-          </w:p>
-          <w:p>
-            <w:pPr>
-              <w:jc w:val="center"/>
-              <w:rPr>
-                <w:rFonts w:eastAsia="Brush Script MT"/>
-              </w:rPr>
-            </w:pPr>
-            <w:r>
-              <w:rPr>
-                <w:rFonts w:eastAsia="Brush Script MT"/>
-              </w:rPr>
-              <w:t>Shareholder and Director</w:t>
             </w:r>
           </w:p>
         </w:tc>

</xml_diff>

<commit_message>
update signature flow, fix #7
</commit_message>
<xml_diff>
--- a/docassemble/IncorpForm/data/templates/bylaws.docx
+++ b/docassemble/IncorpForm/data/templates/bylaws.docx
@@ -17,15 +17,7 @@
           <w:b/>
           <w:bCs/>
         </w:rPr>
-        <w:t xml:space="preserve">{{ </w:t>
-      </w:r>
-      <w:proofErr w:type="spellStart"/>
-      <w:r>
-        <w:rPr>
-          <w:b/>
-          <w:bCs/>
-        </w:rPr>
-        <w:t>filing</w:t>
+        <w:t>{{ filing</w:t>
       </w:r>
       <w:proofErr w:type="gramEnd"/>
       <w:r>
@@ -33,15 +25,7 @@
           <w:b/>
           <w:bCs/>
         </w:rPr>
-        <w:t>_entity</w:t>
-      </w:r>
-      <w:proofErr w:type="spellEnd"/>
-      <w:r>
-        <w:rPr>
-          <w:b/>
-          <w:bCs/>
-        </w:rPr>
-        <w:t xml:space="preserve"> }}</w:t>
+        <w:t>_entity }}</w:t>
       </w:r>
     </w:p>
     <w:p>
@@ -197,13 +181,8 @@
               <w:pStyle w:val="Body"/>
               <w:jc w:val="both"/>
             </w:pPr>
-            <w:proofErr w:type="gramStart"/>
             <w:r>
-              <w:t>{{ shareholder.name</w:t>
-            </w:r>
-            <w:proofErr w:type="gramEnd"/>
-            <w:r>
-              <w:t xml:space="preserve"> }}</w:t>
+              <w:t>{{ shareholder.name }}</w:t>
             </w:r>
           </w:p>
         </w:tc>
@@ -216,21 +195,8 @@
               <w:pStyle w:val="Body"/>
               <w:jc w:val="both"/>
             </w:pPr>
-            <w:proofErr w:type="gramStart"/>
             <w:r>
-              <w:t xml:space="preserve">{{ </w:t>
-            </w:r>
-            <w:proofErr w:type="spellStart"/>
-            <w:r>
-              <w:t>shareholder</w:t>
-            </w:r>
-            <w:proofErr w:type="gramEnd"/>
-            <w:r>
-              <w:t>.shares</w:t>
-            </w:r>
-            <w:proofErr w:type="spellEnd"/>
-            <w:r>
-              <w:t xml:space="preserve"> }}</w:t>
+              <w:t>{{ shareholder.shares }}</w:t>
             </w:r>
           </w:p>
         </w:tc>
@@ -250,15 +216,7 @@
                 <w:bCs/>
                 <w:iCs/>
               </w:rPr>
-              <w:t xml:space="preserve">{%tr </w:t>
-            </w:r>
-            <w:proofErr w:type="spellStart"/>
-            <w:r>
-              <w:rPr>
-                <w:bCs/>
-                <w:iCs/>
-              </w:rPr>
-              <w:t>end</w:t>
+              <w:t>{%tr end</w:t>
             </w:r>
             <w:r>
               <w:rPr>
@@ -267,7 +225,6 @@
               </w:rPr>
               <w:t>for</w:t>
             </w:r>
-            <w:proofErr w:type="spellEnd"/>
             <w:r>
               <w:rPr>
                 <w:bCs/>
@@ -303,15 +260,7 @@
       </w:pPr>
       <w:r>
         <w:tab/>
-        <w:t xml:space="preserve">2. The Shareholders are each </w:t>
-      </w:r>
-      <w:proofErr w:type="gramStart"/>
-      <w:r>
-        <w:t>members</w:t>
-      </w:r>
-      <w:proofErr w:type="gramEnd"/>
-      <w:r>
-        <w:t xml:space="preserve"> of the Board of Directors of the Corporation are actively involved in the business affairs of the Corporation. </w:t>
+        <w:t xml:space="preserve">2. The Shareholders are each members of the Board of Directors of the Corporation are actively involved in the business affairs of the Corporation. </w:t>
       </w:r>
     </w:p>
     <w:p>
@@ -327,23 +276,7 @@
       </w:pPr>
       <w:r>
         <w:tab/>
-        <w:t xml:space="preserve">3. In order to promote their mutual interests, and the interests of the Corporation, to </w:t>
-      </w:r>
-      <w:proofErr w:type="gramStart"/>
-      <w:r>
-        <w:t>insure</w:t>
-      </w:r>
-      <w:proofErr w:type="gramEnd"/>
-      <w:r>
-        <w:t xml:space="preserve"> continuity and stability in the management and policies of the Corporation, and to provide </w:t>
-      </w:r>
-      <w:proofErr w:type="spellStart"/>
-      <w:r>
-        <w:t>and</w:t>
-      </w:r>
-      <w:proofErr w:type="spellEnd"/>
-      <w:r>
-        <w:t xml:space="preserve"> incentive for each of the Shareholders to use his or her best efforts in performing duties on behalf of the Corporation, the Shareholders desire to impose certain restrictions and obligations on themselves and the Corporation in accordance with the terms of this Agreement. </w:t>
+        <w:t xml:space="preserve">3. In order to promote their mutual interests, and the interests of the Corporation, to insure continuity and stability in the management and policies of the Corporation, and to provide and incentive for each of the Shareholders to use his or her best efforts in performing duties on behalf of the Corporation, the Shareholders desire to impose certain restrictions and obligations on themselves and the Corporation in accordance with the terms of this Agreement. </w:t>
       </w:r>
     </w:p>
     <w:p>
@@ -388,21 +321,11 @@
         <w:t>1.1 Registered Office.</w:t>
       </w:r>
       <w:r>
-        <w:t xml:space="preserve"> The registered office and registered agent of </w:t>
-      </w:r>
-      <w:proofErr w:type="gramStart"/>
-      <w:r>
-        <w:t xml:space="preserve">{{ </w:t>
-      </w:r>
-      <w:proofErr w:type="spellStart"/>
-      <w:r>
-        <w:t>filing</w:t>
-      </w:r>
-      <w:proofErr w:type="gramEnd"/>
-      <w:r>
-        <w:t>_entity</w:t>
-      </w:r>
-      <w:proofErr w:type="spellEnd"/>
+        <w:t xml:space="preserve"> The registered office and registered agent of {{ </w:t>
+      </w:r>
+      <w:r>
+        <w:t>filing_entity</w:t>
+      </w:r>
       <w:r>
         <w:t xml:space="preserve"> </w:t>
       </w:r>
@@ -416,15 +339,7 @@
         <w:t>“</w:t>
       </w:r>
       <w:r>
-        <w:t xml:space="preserve">Corporation”) will be as from time to time set forth in the Corporation’s Certificate of Formation. The Corporation may change its registered office, registered agent, or both by filing with the Secretary of State of the State of Texas, a Statement of Change of Registered </w:t>
-      </w:r>
-      <w:proofErr w:type="gramStart"/>
-      <w:r>
-        <w:t>Office</w:t>
-      </w:r>
-      <w:proofErr w:type="gramEnd"/>
-      <w:r>
-        <w:t xml:space="preserve"> or Registered Agent.</w:t>
+        <w:t>Corporation”) will be as from time to time set forth in the Corporation’s Certificate of Formation. The Corporation may change its registered office, registered agent, or both by filing with the Secretary of State of the State of Texas, a Statement of Change of Registered Office or Registered Agent.</w:t>
       </w:r>
     </w:p>
     <w:p>
@@ -495,33 +410,15 @@
           <w:bCs/>
           <w:lang w:val="it-IT"/>
         </w:rPr>
-        <w:t xml:space="preserve">2.2 </w:t>
-      </w:r>
-      <w:proofErr w:type="spellStart"/>
-      <w:r>
-        <w:rPr>
-          <w:b/>
-          <w:bCs/>
+        <w:t>2.2 Annual Meeting.</w:t>
+      </w:r>
+      <w:r>
+        <w:t xml:space="preserve"> No annual meeting of the shareholders will be required under these Bylaws and Shareholders Agreement. Shareholders and Directors may call special meetings at any such time as necessary in accordance with these Bylaws and Shareholders Agreement, at which meeting the shareholders may elect a Board of Directors and transact such other business as may properly be brought before the </w:t>
+      </w:r>
+      <w:r>
+        <w:rPr>
           <w:lang w:val="it-IT"/>
         </w:rPr>
-        <w:t>Annual</w:t>
-      </w:r>
-      <w:proofErr w:type="spellEnd"/>
-      <w:r>
-        <w:rPr>
-          <w:b/>
-          <w:bCs/>
-          <w:lang w:val="it-IT"/>
-        </w:rPr>
-        <w:t xml:space="preserve"> Meeting.</w:t>
-      </w:r>
-      <w:r>
-        <w:t xml:space="preserve"> No annual meeting of the shareholders will be required under these Bylaws and Shareholders Agreement. Shareholders and Directors may call special meetings at any such time as necessary in accordance with these Bylaws and Shareholders Agreement, at which meeting the shareholders may elect a Board of Directors and transact such other business as may properly be brought before the </w:t>
-      </w:r>
-      <w:r>
-        <w:rPr>
-          <w:lang w:val="it-IT"/>
-        </w:rPr>
         <w:t>meeting.</w:t>
       </w:r>
     </w:p>
@@ -538,15 +435,7 @@
         <w:t>2.3. List of Shareholders</w:t>
       </w:r>
       <w:r>
-        <w:t xml:space="preserve">. Not later than the 3rd day before the date of each meeting </w:t>
-      </w:r>
-      <w:proofErr w:type="gramStart"/>
-      <w:r>
-        <w:t>of  shareholders</w:t>
-      </w:r>
-      <w:proofErr w:type="gramEnd"/>
-      <w:r>
-        <w:t xml:space="preserve">, a complete list of the shareholders entitled to vote at such meeting, arranged in alphabetical order, with the address of and the number of voting shares registered in the name of each, will </w:t>
+        <w:t xml:space="preserve">. Not later than the 3rd day before the date of each meeting of  shareholders, a complete list of the shareholders entitled to vote at such meeting, arranged in alphabetical order, with the address of and the number of voting shares registered in the name of each, will </w:t>
       </w:r>
       <w:r>
         <w:lastRenderedPageBreak/>
@@ -572,16 +461,8 @@
         <w:rPr>
           <w:lang w:val="it-IT"/>
         </w:rPr>
-        <w:t xml:space="preserve">to </w:t>
-      </w:r>
-      <w:proofErr w:type="spellStart"/>
-      <w:r>
-        <w:rPr>
-          <w:lang w:val="it-IT"/>
-        </w:rPr>
-        <w:t>vot</w:t>
-      </w:r>
-      <w:proofErr w:type="spellEnd"/>
+        <w:t>to vot</w:t>
+      </w:r>
       <w:r>
         <w:t>e. Such request will state the purpose or purposes of the proposed meeting. Business transacted at all special meetings will be confined to the purposes stated in the notice of the meeting unless all shareholders entitled to vote are present and consent.</w:t>
       </w:r>
@@ -599,15 +480,7 @@
         <w:t>2.5. Notice.</w:t>
       </w:r>
       <w:r>
-        <w:t xml:space="preserve"> Written or printed notice stating the place, day and hour of any meeting of the shareholders, the means of any remote communications by which shareholders may be considered present and may vote at the meeting and, in case of a special meeting, the purpose or purposes for which the meeting is called, will be delivered not less than </w:t>
-      </w:r>
-      <w:proofErr w:type="spellStart"/>
-      <w:r>
-        <w:t>twenty-fours</w:t>
-      </w:r>
-      <w:proofErr w:type="spellEnd"/>
-      <w:r>
-        <w:t xml:space="preserve"> hours nor more than fifteen days before the date of the meeting, either personally, by electronic transmission or by mail, by or at the direction of the President, the Secretary, or the officer or person calling the meeting, to each shareholder of record entitled to vote at the meeting. If mailed, such notice will be deemed to be delivered when deposited in the United States mail, addressed to the shareholder at his address as it appears on the stock transfer books of the Corporation, with postage thereon prepaid.</w:t>
+        <w:t xml:space="preserve"> Written or printed notice stating the place, day and hour of any meeting of the shareholders, the means of any remote communications by which shareholders may be considered present and may vote at the meeting and, in case of a special meeting, the purpose or purposes for which the meeting is called, will be delivered not less than twenty-fours hours nor more than fifteen days before the date of the meeting, either personally, by electronic transmission or by mail, by or at the direction of the President, the Secretary, or the officer or person calling the meeting, to each shareholder of record entitled to vote at the meeting. If mailed, such notice will be deemed to be delivered when deposited in the United States mail, addressed to the shareholder at his address as it appears on the stock transfer books of the Corporation, with postage thereon prepaid.</w:t>
       </w:r>
     </w:p>
     <w:p>
@@ -750,15 +623,7 @@
         <w:t>2.11. Telephone or Remote Communication Meetings.</w:t>
       </w:r>
       <w:r>
-        <w:t xml:space="preserve"> Shareholders may participate in and hold a meeting by means of conference telephone or similar other means of remote communication equipment by means of which all persons participating in the meeting can communicate with each other. Participation in such a meeting shall constitute presence in person at the meeting, except where a person participates in the meeting for the express purpose of objecting to the transaction of any business on the ground that the meeting is not lawfully called or convened if (</w:t>
-      </w:r>
-      <w:proofErr w:type="spellStart"/>
-      <w:r>
-        <w:t>i</w:t>
-      </w:r>
-      <w:proofErr w:type="spellEnd"/>
-      <w:r>
-        <w:t>) the Corporation implements reasonable measures to verify that each person considered present and permitted to vote at the meeting by means of remote communication is a shareholder and (ii) the Corporation maintains a record of any shareholder vote or other action taken at the meeting by means of remote communication.</w:t>
+        <w:t xml:space="preserve"> Shareholders may participate in and hold a meeting by means of conference telephone or similar other means of remote communication equipment by means of which all persons participating in the meeting can communicate with each other. Participation in such a meeting shall constitute presence in person at the meeting, except where a person participates in the meeting for the express purpose of objecting to the transaction of any business on the ground that the meeting is not lawfully called or convened if (i) the Corporation implements reasonable measures to verify that each person considered present and permitted to vote at the meeting by means of remote communication is a shareholder and (ii) the Corporation maintains a record of any shareholder vote or other action taken at the meeting by means of remote communication.</w:t>
       </w:r>
     </w:p>
     <w:p>
@@ -791,11 +656,9 @@
       <w:r>
         <w:t xml:space="preserve">{%p if </w:t>
       </w:r>
-      <w:proofErr w:type="spellStart"/>
       <w:r>
         <w:t>scorp</w:t>
       </w:r>
-      <w:proofErr w:type="spellEnd"/>
       <w:r>
         <w:t xml:space="preserve"> %}</w:t>
       </w:r>
@@ -1019,25 +882,7 @@
           <w:bCs/>
           <w:lang w:val="pt-PT"/>
         </w:rPr>
-        <w:t xml:space="preserve">. </w:t>
-      </w:r>
-      <w:proofErr w:type="spellStart"/>
-      <w:r>
-        <w:rPr>
-          <w:b/>
-          <w:bCs/>
-          <w:lang w:val="pt-PT"/>
-        </w:rPr>
-        <w:t>Vacancies</w:t>
-      </w:r>
-      <w:proofErr w:type="spellEnd"/>
-      <w:r>
-        <w:rPr>
-          <w:b/>
-          <w:bCs/>
-          <w:lang w:val="pt-PT"/>
-        </w:rPr>
-        <w:t>.</w:t>
+        <w:t>. Vacancies.</w:t>
       </w:r>
       <w:r>
         <w:t xml:space="preserve"> Any vacancy occurring in the Board of Directors by death, resignation, removal or otherwise may be filled by an affirmative vote of at least a majority of the remaining Directors though less than a quorum of the Board of Directors.</w:t>
@@ -1077,25 +922,7 @@
           <w:bCs/>
           <w:lang w:val="it-IT"/>
         </w:rPr>
-        <w:t xml:space="preserve">. </w:t>
-      </w:r>
-      <w:proofErr w:type="spellStart"/>
-      <w:r>
-        <w:rPr>
-          <w:b/>
-          <w:bCs/>
-          <w:lang w:val="it-IT"/>
-        </w:rPr>
-        <w:t>Annual</w:t>
-      </w:r>
-      <w:proofErr w:type="spellEnd"/>
-      <w:r>
-        <w:rPr>
-          <w:b/>
-          <w:bCs/>
-          <w:lang w:val="it-IT"/>
-        </w:rPr>
-        <w:t xml:space="preserve"> Meeting.</w:t>
+        <w:t>. Annual Meeting.</w:t>
       </w:r>
       <w:r>
         <w:t xml:space="preserve"> The initial meeting of each newly elected Board of Directors will be held without further notice immediately following the any annual meeting of shareholders and at the same place, unless by unanimous consent, the Directors then elected and serving shall change such time or place.</w:t>
@@ -1183,15 +1010,7 @@
         <w:t>4.11. Interested Directors.</w:t>
       </w:r>
       <w:r>
-        <w:t xml:space="preserve"> No contract or transaction between the Corporation and one or more of its Directors or officers, or between the Corporation and any other corporation, partnership, association or other organization in which one or more of the Corporation’s Directors or officers are Directors or officers or have a financial interest, will be void or voidable solely for this reason, solely because the Director or officer is present at or participates in the meeting of the Board of Directors or committee thereof that authorizes the contract or transaction, or solely because his or their votes are counted for such purpose, if: (</w:t>
-      </w:r>
-      <w:proofErr w:type="spellStart"/>
-      <w:r>
-        <w:t>i</w:t>
-      </w:r>
-      <w:proofErr w:type="spellEnd"/>
-      <w:r>
-        <w:t>) the material facts as to his relationship or interest and as to the contract or transaction are disclosed or are known to the Board of Directors or the committee, and the Board of Directors or committee in good faith authorizes the contract or transaction by the affirmative vote of a majority of the disinterested Directors, even though the disinterested Directors be less than a quorum, (ii) the material facts as to his relationship or interest and as to the contract or transaction are disclosed or are known to the shareholders entitled to vote thereon, and the contract or transaction is specifically approved in good faith by vote of the shareholders or (iii) the contract or transaction is fair as to the Corporation as of the time it is authorized, approved or ratified by the Board of Directors, a committee thereof or the shareholders. Common or interested directors may be counted in determining the presence of a quorum at a meeting of the Board of Directors or of a committee that authorizes the contract or transaction.</w:t>
+        <w:t xml:space="preserve"> No contract or transaction between the Corporation and one or more of its Directors or officers, or between the Corporation and any other corporation, partnership, association or other organization in which one or more of the Corporation’s Directors or officers are Directors or officers or have a financial interest, will be void or voidable solely for this reason, solely because the Director or officer is present at or participates in the meeting of the Board of Directors or committee thereof that authorizes the contract or transaction, or solely because his or their votes are counted for such purpose, if: (i) the material facts as to his relationship or interest and as to the contract or transaction are disclosed or are known to the Board of Directors or the committee, and the Board of Directors or committee in good faith authorizes the contract or transaction by the affirmative vote of a majority of the disinterested Directors, even though the disinterested Directors be less than a quorum, (ii) the material facts as to his relationship or interest and as to the contract or transaction are disclosed or are known to the shareholders entitled to vote thereon, and the contract or transaction is specifically approved in good faith by vote of the shareholders or (iii) the contract or transaction is fair as to the Corporation as of the time it is authorized, approved or ratified by the Board of Directors, a committee thereof or the shareholders. Common or interested directors may be counted in determining the presence of a quorum at a meeting of the Board of Directors or of a committee that authorizes the contract or transaction.</w:t>
       </w:r>
     </w:p>
     <w:p>
@@ -1264,35 +1083,11 @@
         <w:t>5.1. Form of Notice.</w:t>
       </w:r>
       <w:r>
-        <w:t xml:space="preserve"> Whenever by law, the Certificate of Formation or these Bylaws, notice is to be given to any director, committee member or shareholder, and no provision is made as to how such notice is to be given, such notice may be given: (</w:t>
-      </w:r>
-      <w:proofErr w:type="spellStart"/>
-      <w:r>
-        <w:t>i</w:t>
-      </w:r>
-      <w:proofErr w:type="spellEnd"/>
-      <w:r>
-        <w:t xml:space="preserve">) in writing, by mail, postage prepaid, addressed to such director, committee member or shareholder at such address as appears on the books of the Corporation or (ii) in any other method permitted by law. Any notice required or permitted to be given by mail will be deemed to be given at the time the same is deposited in the United States mail. Notice to directors, committee members or shareholders may also be given by nationally recognized overnight delivery or courier service, and shall be deemed given when such </w:t>
+        <w:t xml:space="preserve"> Whenever by law, the Certificate of Formation or these Bylaws, notice is to be given to any director, committee member or shareholder, and no provision is made as to how such notice is to be given, such notice may be given: (i) in writing, by mail, postage prepaid, addressed to such director, committee member or shareholder at such address as appears on the books of the Corporation or (ii) in any other method permitted by law. Any notice required or permitted to be given by mail will be deemed to be given at the time the same is deposited in the United States mail. Notice to directors, committee members or shareholders may also be given by nationally recognized overnight delivery or courier service, and shall be deemed given when such </w:t>
       </w:r>
       <w:r>
         <w:lastRenderedPageBreak/>
-        <w:t>notice shall be received by the proper recipient or, if earlier, (</w:t>
-      </w:r>
-      <w:proofErr w:type="spellStart"/>
-      <w:r>
-        <w:t>i</w:t>
-      </w:r>
-      <w:proofErr w:type="spellEnd"/>
-      <w:r>
-        <w:t>) in the case of an overnight delivery or courier service, one (1) day after such notice is sent by such overnight delivery or courier service. On consent of a shareholder, director or committee member, notice from the Corporation may be given to the shareholder, director or committee member by electronic transmission. The shareholder, director or committee member may specify the form of electronic transmission to be used to communicate notice. The shareholder, director or committee member may revoke this consent by written notice to the Corporation. The consent is deemed to be revoked if the Corporation is unable to deliver by electronic transmission two consecutive notices, and the person responsible for delivering notice on behalf of the Corporation knows that delivery of these two electronic transmissions was unsuccessful. The inadvertent failure to treat the unsuccessful transmissions as a revocation of consent does not invalidate a meeting or other action. Notice by electronic transmission is deemed given when the notice is (</w:t>
-      </w:r>
-      <w:proofErr w:type="spellStart"/>
-      <w:r>
-        <w:t>i</w:t>
-      </w:r>
-      <w:proofErr w:type="spellEnd"/>
-      <w:r>
-        <w:t>) transmitted to a facsimile number provided by the shareholder, director or committee member for the purpose of receiving notice; (ii) transmitted to an electronic mail address provided by the shareholder, director or committee member for the purpose of receiving notice; (iii) posted on an electronic network and a message is sent to the shareholder, director or committee member at the address provided by the shareholder, director or committee member for the purpose of alerting the shareholder, director or committee member of a posting; or (iv) communicated to the shareholder, director or committee member by any other form of electronic transmission consented to by the shareholder, director or committee member.</w:t>
+        <w:t>notice shall be received by the proper recipient or, if earlier, (i) in the case of an overnight delivery or courier service, one (1) day after such notice is sent by such overnight delivery or courier service. On consent of a shareholder, director or committee member, notice from the Corporation may be given to the shareholder, director or committee member by electronic transmission. The shareholder, director or committee member may specify the form of electronic transmission to be used to communicate notice. The shareholder, director or committee member may revoke this consent by written notice to the Corporation. The consent is deemed to be revoked if the Corporation is unable to deliver by electronic transmission two consecutive notices, and the person responsible for delivering notice on behalf of the Corporation knows that delivery of these two electronic transmissions was unsuccessful. The inadvertent failure to treat the unsuccessful transmissions as a revocation of consent does not invalidate a meeting or other action. Notice by electronic transmission is deemed given when the notice is (i) transmitted to a facsimile number provided by the shareholder, director or committee member for the purpose of receiving notice; (ii) transmitted to an electronic mail address provided by the shareholder, director or committee member for the purpose of receiving notice; (iii) posted on an electronic network and a message is sent to the shareholder, director or committee member at the address provided by the shareholder, director or committee member for the purpose of alerting the shareholder, director or committee member of a posting; or (iv) communicated to the shareholder, director or committee member by any other form of electronic transmission consented to by the shareholder, director or committee member.</w:t>
       </w:r>
     </w:p>
     <w:p>
@@ -1444,129 +1239,99 @@
       <w:r>
         <w:t xml:space="preserve"> {% if </w:t>
       </w:r>
-      <w:proofErr w:type="spellStart"/>
       <w:r>
         <w:t>authorize_more_shares</w:t>
       </w:r>
-      <w:proofErr w:type="spellEnd"/>
+      <w:r>
+        <w:t xml:space="preserve"> %}</w:t>
+      </w:r>
+      <w:r>
+        <w:t>{{ number_of_shares }}</w:t>
+      </w:r>
+      <w:r>
+        <w:t xml:space="preserve">{% else %}{{ </w:t>
+      </w:r>
+      <w:r>
+        <w:t>shares_issued</w:t>
+      </w:r>
+      <w:r>
+        <w:t xml:space="preserve"> }}{% endif %} </w:t>
+      </w:r>
+      <w:r>
+        <w:t>shares of Common Stock</w:t>
+      </w:r>
       <w:r>
         <w:t xml:space="preserve"> </w:t>
       </w:r>
-      <w:proofErr w:type="gramStart"/>
-      <w:r>
-        <w:t>%}</w:t>
-      </w:r>
-      <w:r>
-        <w:t>{</w:t>
-      </w:r>
-      <w:proofErr w:type="gramEnd"/>
-      <w:r>
-        <w:t xml:space="preserve">{ </w:t>
-      </w:r>
-      <w:proofErr w:type="spellStart"/>
-      <w:r>
-        <w:t>number_of_shares</w:t>
-      </w:r>
-      <w:proofErr w:type="spellEnd"/>
-      <w:r>
-        <w:t xml:space="preserve"> }}</w:t>
-      </w:r>
-      <w:r>
-        <w:t xml:space="preserve">{% else %}{{ </w:t>
-      </w:r>
-      <w:proofErr w:type="spellStart"/>
-      <w:r>
-        <w:t>shares_issued</w:t>
-      </w:r>
-      <w:proofErr w:type="spellEnd"/>
-      <w:r>
-        <w:t xml:space="preserve"> }}{% endif %} </w:t>
-      </w:r>
-      <w:r>
-        <w:t>shares of Common Stock</w:t>
+      <w:r>
+        <w:t>with</w:t>
+      </w:r>
+      <w:r>
+        <w:t xml:space="preserve"> {% if </w:t>
+      </w:r>
+      <w:r>
+        <w:t>shares</w:t>
+      </w:r>
+      <w:r>
+        <w:t xml:space="preserve"> == ‘</w:t>
+      </w:r>
+      <w:r>
+        <w:t>no_</w:t>
+      </w:r>
+      <w:r>
+        <w:t>par_value</w:t>
+      </w:r>
+      <w:r>
+        <w:t>’ %}no{% else %}</w:t>
+      </w:r>
+      <w:r>
+        <w:t>{{ share_par_value }}</w:t>
+      </w:r>
+      <w:r>
+        <w:t>{% endif %}</w:t>
+      </w:r>
+      <w:r>
+        <w:t xml:space="preserve"> par value. The authority of the Corporation to authorize and issue additional shares shall be at the discretion of the Board or Directors. Additional shares may be issued in one or more series by resolution of the Board of Directors. The rights of additional authorized shares shall be described in such resolution by the Board of Directors. </w:t>
+      </w:r>
+    </w:p>
+    <w:p>
+      <w:pPr>
+        <w:pStyle w:val="Body"/>
+        <w:jc w:val="both"/>
+      </w:pPr>
+      <w:r>
+        <w:rPr>
+          <w:b/>
+          <w:bCs/>
+        </w:rPr>
+        <w:t>7.4 Classes of Shares.</w:t>
+      </w:r>
+      <w:r>
+        <w:t xml:space="preserve"> The Corporation shall only issue one class of shares per the Certificate of Formation and these Bylaws. </w:t>
+      </w:r>
+    </w:p>
+    <w:p>
+      <w:pPr>
+        <w:pStyle w:val="Body"/>
+        <w:jc w:val="both"/>
+      </w:pPr>
+    </w:p>
+    <w:p>
+      <w:pPr>
+        <w:pStyle w:val="Body"/>
+        <w:jc w:val="both"/>
+      </w:pPr>
+      <w:r>
+        <w:rPr>
+          <w:b/>
+          <w:bCs/>
+          <w:caps/>
+        </w:rPr>
+        <w:t>Article 8 Transfers</w:t>
       </w:r>
       <w:r>
         <w:t xml:space="preserve"> </w:t>
       </w:r>
-      <w:r>
-        <w:t>with</w:t>
-      </w:r>
-      <w:r>
-        <w:t xml:space="preserve"> {% if </w:t>
-      </w:r>
-      <w:r>
-        <w:t>shares</w:t>
-      </w:r>
-      <w:r>
-        <w:t xml:space="preserve"> == ‘</w:t>
-      </w:r>
-      <w:proofErr w:type="spellStart"/>
-      <w:r>
-        <w:t>no_</w:t>
-      </w:r>
-      <w:r>
-        <w:t>par_value</w:t>
-      </w:r>
-      <w:proofErr w:type="spellEnd"/>
-      <w:r>
-        <w:t>’ %}no{% else %}</w:t>
-      </w:r>
-      <w:r>
-        <w:t xml:space="preserve">{{ </w:t>
-      </w:r>
-      <w:proofErr w:type="spellStart"/>
-      <w:r>
-        <w:t>share_par_value</w:t>
-      </w:r>
-      <w:proofErr w:type="spellEnd"/>
-      <w:r>
-        <w:t xml:space="preserve"> }}</w:t>
-      </w:r>
-      <w:r>
-        <w:t>{% endif %}</w:t>
-      </w:r>
-      <w:r>
-        <w:t xml:space="preserve"> par value. The authority of the Corporation to authorize and issue additional shares shall be at the discretion of the Board or Directors. Additional shares may be issued in one or more series by resolution of the Board of Directors. The rights of additional authorized shares shall be described in such resolution by the Board of Directors. </w:t>
-      </w:r>
-    </w:p>
-    <w:p>
-      <w:pPr>
-        <w:pStyle w:val="Body"/>
-        <w:jc w:val="both"/>
-      </w:pPr>
-      <w:r>
-        <w:rPr>
-          <w:b/>
-          <w:bCs/>
-        </w:rPr>
-        <w:t>7.4 Classes of Shares.</w:t>
-      </w:r>
-      <w:r>
-        <w:t xml:space="preserve"> The Corporation shall only issue one class of shares per the Certificate of Formation and these Bylaws. </w:t>
-      </w:r>
-    </w:p>
-    <w:p>
-      <w:pPr>
-        <w:pStyle w:val="Body"/>
-        <w:jc w:val="both"/>
-      </w:pPr>
-    </w:p>
-    <w:p>
-      <w:pPr>
-        <w:pStyle w:val="Body"/>
-        <w:jc w:val="both"/>
-      </w:pPr>
-      <w:r>
-        <w:rPr>
-          <w:b/>
-          <w:bCs/>
-          <w:caps/>
-        </w:rPr>
-        <w:t>Article 8 Transfers</w:t>
-      </w:r>
-      <w:r>
-        <w:t xml:space="preserve"> </w:t>
-      </w:r>
     </w:p>
     <w:p>
       <w:pPr>
@@ -1586,43 +1351,7 @@
           <w:bCs/>
           <w:lang w:val="pt-PT"/>
         </w:rPr>
-        <w:t xml:space="preserve"> </w:t>
-      </w:r>
-      <w:proofErr w:type="spellStart"/>
-      <w:r>
-        <w:rPr>
-          <w:b/>
-          <w:bCs/>
-          <w:lang w:val="pt-PT"/>
-        </w:rPr>
-        <w:t>Void</w:t>
-      </w:r>
-      <w:proofErr w:type="spellEnd"/>
-      <w:r>
-        <w:rPr>
-          <w:b/>
-          <w:bCs/>
-          <w:lang w:val="pt-PT"/>
-        </w:rPr>
-        <w:t xml:space="preserve"> </w:t>
-      </w:r>
-      <w:proofErr w:type="spellStart"/>
-      <w:r>
-        <w:rPr>
-          <w:b/>
-          <w:bCs/>
-          <w:lang w:val="pt-PT"/>
-        </w:rPr>
-        <w:t>Transfers</w:t>
-      </w:r>
-      <w:proofErr w:type="spellEnd"/>
-      <w:r>
-        <w:rPr>
-          <w:b/>
-          <w:bCs/>
-          <w:lang w:val="pt-PT"/>
-        </w:rPr>
-        <w:t>.</w:t>
+        <w:t xml:space="preserve"> Void Transfers.</w:t>
       </w:r>
       <w:r>
         <w:t xml:space="preserve"> Any transfer of shares of the Corporation by any Shareholder shall be void unless the following conditions are met:</w:t>
@@ -1688,18 +1417,8 @@
           <w:bCs/>
           <w:lang w:val="it-IT"/>
         </w:rPr>
-        <w:t xml:space="preserve"> </w:t>
-      </w:r>
-      <w:proofErr w:type="spellStart"/>
-      <w:r>
-        <w:rPr>
-          <w:b/>
-          <w:bCs/>
-          <w:lang w:val="it-IT"/>
-        </w:rPr>
-        <w:t>Consent</w:t>
-      </w:r>
-      <w:proofErr w:type="spellEnd"/>
+        <w:t xml:space="preserve"> Consent</w:t>
+      </w:r>
       <w:r>
         <w:rPr>
           <w:b/>
@@ -1724,15 +1443,7 @@
         <w:t>8.5 Assignment.</w:t>
       </w:r>
       <w:r>
-        <w:t xml:space="preserve"> If at any time a Shareholder proposes to sell, assign or otherwise Transfer all or any part of </w:t>
-      </w:r>
-      <w:proofErr w:type="spellStart"/>
-      <w:r>
-        <w:t>it’s</w:t>
-      </w:r>
-      <w:proofErr w:type="spellEnd"/>
-      <w:r>
-        <w:t xml:space="preserve"> shares in the Company, Shareholder shall comply with the following procedures:</w:t>
+        <w:t xml:space="preserve"> If at any time a Shareholder proposes to sell, assign or otherwise Transfer all or any part of it’s shares in the Company, Shareholder shall comply with the following procedures:</w:t>
       </w:r>
     </w:p>
     <w:p>
@@ -1751,15 +1462,7 @@
         <w:t xml:space="preserve"> such </w:t>
       </w:r>
       <w:r>
-        <w:t xml:space="preserve">shares within sixty (60) days, the Exiting Shareholder may advertise </w:t>
-      </w:r>
-      <w:proofErr w:type="spellStart"/>
-      <w:r>
-        <w:t>it’s</w:t>
-      </w:r>
-      <w:proofErr w:type="spellEnd"/>
-      <w:r>
-        <w:t xml:space="preserve"> interest for sale as it sees fit.</w:t>
+        <w:t>shares within sixty (60) days, the Exiting Shareholder may advertise it’s interest for sale as it sees fit.</w:t>
       </w:r>
     </w:p>
     <w:p>
@@ -1812,15 +1515,7 @@
         <w:t>8.7 Valuation of a Shareholder’s Shares.</w:t>
       </w:r>
       <w:r>
-        <w:t xml:space="preserve"> If a Shareholder wants to exit the Corporation, and does not have a buyer of </w:t>
-      </w:r>
-      <w:proofErr w:type="spellStart"/>
-      <w:r>
-        <w:t>it’s</w:t>
-      </w:r>
-      <w:proofErr w:type="spellEnd"/>
-      <w:r>
-        <w:t xml:space="preserve"> shares, Exiting Shareholder will assign its interest to current Shareholders according to the following set forth procedures:</w:t>
+        <w:t xml:space="preserve"> If a Shareholder wants to exit the Corporation, and does not have a buyer of it’s shares, Exiting Shareholder will assign its interest to current Shareholders according to the following set forth procedures:</w:t>
       </w:r>
     </w:p>
     <w:p>
@@ -1840,35 +1535,13 @@
       </w:pPr>
       <w:r>
         <w:tab/>
-        <w:t xml:space="preserve">(b) If Exiting Shareholder and Current Shareholders do not agree on the value of the shares, Exiting Shareholder must pay for a certified appraiser to appraise the Company value, and the Exiting Shareholder’s value will be assigned a value according to the </w:t>
-      </w:r>
-      <w:proofErr w:type="spellStart"/>
-      <w:r>
-        <w:t>Exiting</w:t>
-      </w:r>
-      <w:proofErr w:type="spellEnd"/>
-      <w:r>
-        <w:t xml:space="preserve"> Shareholders share</w:t>
+        <w:t>(b) If Exiting Shareholder and Current Shareholders do not agree on the value of the shares, Exiting Shareholder must pay for a certified appraiser to appraise the Company value, and the Exiting Shareholder’s value will be assigned a value according to the Exiting Shareholders share</w:t>
       </w:r>
       <w:r>
         <w:rPr>
           <w:lang w:val="pt-PT"/>
         </w:rPr>
-        <w:t xml:space="preserve"> </w:t>
-      </w:r>
-      <w:proofErr w:type="spellStart"/>
-      <w:r>
-        <w:rPr>
-          <w:lang w:val="pt-PT"/>
-        </w:rPr>
-        <w:t>percentage</w:t>
-      </w:r>
-      <w:proofErr w:type="spellEnd"/>
-      <w:r>
-        <w:rPr>
-          <w:lang w:val="pt-PT"/>
-        </w:rPr>
-        <w:t>.</w:t>
+        <w:t xml:space="preserve"> percentage.</w:t>
       </w:r>
     </w:p>
     <w:p>
@@ -2024,21 +1697,7 @@
         <w:rPr>
           <w:lang w:val="pt-PT"/>
         </w:rPr>
-        <w:t xml:space="preserve"> dissolves, </w:t>
-      </w:r>
-      <w:proofErr w:type="spellStart"/>
-      <w:r>
-        <w:rPr>
-          <w:lang w:val="pt-PT"/>
-        </w:rPr>
-        <w:t>Exiting</w:t>
-      </w:r>
-      <w:proofErr w:type="spellEnd"/>
-      <w:r>
-        <w:rPr>
-          <w:lang w:val="pt-PT"/>
-        </w:rPr>
-        <w:t xml:space="preserve"> </w:t>
+        <w:t xml:space="preserve"> dissolves, Exiting </w:t>
       </w:r>
       <w:r>
         <w:t>Shareholder will be a regular debtor and payment will follow normal corporation dissolution payment statutes.</w:t>
@@ -2061,15 +1720,7 @@
       </w:pPr>
       <w:r>
         <w:tab/>
-        <w:t>(</w:t>
-      </w:r>
-      <w:proofErr w:type="spellStart"/>
-      <w:r>
-        <w:t>i</w:t>
-      </w:r>
-      <w:proofErr w:type="spellEnd"/>
-      <w:r>
-        <w:t>) Company can pay off amount owed to Exiting Shareholder at any time if it so desires.</w:t>
+        <w:t>(i) Company can pay off amount owed to Exiting Shareholder at any time if it so desires.</w:t>
       </w:r>
     </w:p>
     <w:p>
@@ -2114,23 +1765,7 @@
           <w:b/>
           <w:bCs/>
         </w:rPr>
-        <w:t xml:space="preserve">8.11 </w:t>
-      </w:r>
-      <w:proofErr w:type="spellStart"/>
-      <w:r>
-        <w:rPr>
-          <w:b/>
-          <w:bCs/>
-        </w:rPr>
-        <w:t>Nonexercise</w:t>
-      </w:r>
-      <w:proofErr w:type="spellEnd"/>
-      <w:r>
-        <w:rPr>
-          <w:b/>
-          <w:bCs/>
-        </w:rPr>
-        <w:t xml:space="preserve"> of Option.</w:t>
+        <w:t>8.11 Nonexercise of Option.</w:t>
       </w:r>
       <w:r>
         <w:t xml:space="preserve"> If the Corporation and the other Shareholders fail to exercise their options to purchase the shares of a Terminated Shareholder, the shares shall remain subject to the terms and restrictions of this agreement. </w:t>
@@ -2266,15 +1901,7 @@
       <w:r>
         <w:lastRenderedPageBreak/>
         <w:tab/>
-        <w:t xml:space="preserve">(b) Insolvency or Dissolution. The voluntary or involuntary dissolution of the Corporation, the commencement by the Corporation of a voluntary case under the bankruptcy laws, the Corporation's permitting the entry of a decree or order of relief in </w:t>
-      </w:r>
-      <w:proofErr w:type="spellStart"/>
-      <w:r>
-        <w:t>a</w:t>
-      </w:r>
-      <w:proofErr w:type="spellEnd"/>
-      <w:r>
-        <w:t xml:space="preserve"> involuntary case involving the Corporation under the bankruptcy laws, or the making of an assignment for the benefit of creditors by the Corporation;</w:t>
+        <w:t>(b) Insolvency or Dissolution. The voluntary or involuntary dissolution of the Corporation, the commencement by the Corporation of a voluntary case under the bankruptcy laws, the Corporation's permitting the entry of a decree or order of relief in a involuntary case involving the Corporation under the bankruptcy laws, or the making of an assignment for the benefit of creditors by the Corporation;</w:t>
       </w:r>
     </w:p>
     <w:p>
@@ -2505,25 +2132,7 @@
           <w:bCs/>
           <w:lang w:val="pt-PT"/>
         </w:rPr>
-        <w:t xml:space="preserve"> Fiscal </w:t>
-      </w:r>
-      <w:proofErr w:type="spellStart"/>
-      <w:r>
-        <w:rPr>
-          <w:b/>
-          <w:bCs/>
-          <w:lang w:val="pt-PT"/>
-        </w:rPr>
-        <w:t>Year</w:t>
-      </w:r>
-      <w:proofErr w:type="spellEnd"/>
-      <w:r>
-        <w:rPr>
-          <w:b/>
-          <w:bCs/>
-          <w:lang w:val="pt-PT"/>
-        </w:rPr>
-        <w:t>.</w:t>
+        <w:t xml:space="preserve"> Fiscal Year.</w:t>
       </w:r>
       <w:r>
         <w:t xml:space="preserve"> The fiscal year of the Corporation will be fixed by resolution of the Board of Directors.</w:t>
@@ -2558,23 +2167,7 @@
         <w:t xml:space="preserve">13.5 Litigation Expense. </w:t>
       </w:r>
       <w:r>
-        <w:t xml:space="preserve">In the event of a default under this agreement, the defaulting party shall reimburse the </w:t>
-      </w:r>
-      <w:proofErr w:type="spellStart"/>
-      <w:r>
-        <w:t>nondefaulting</w:t>
-      </w:r>
-      <w:proofErr w:type="spellEnd"/>
-      <w:r>
-        <w:t xml:space="preserve"> party or parties for all costs and expenses reasonably incurred by the </w:t>
-      </w:r>
-      <w:proofErr w:type="spellStart"/>
-      <w:r>
-        <w:t>nondefaulting</w:t>
-      </w:r>
-      <w:proofErr w:type="spellEnd"/>
-      <w:r>
-        <w:t xml:space="preserve"> party or parties in connection with the default, including without limitation attorney's fees. Additionally, in the event a suit or action is filed to enforce this agreement or with respect to this agreement, the prevailing party or parties shall be reimbursed by the other party for all costs and expenses incurred in connection with the suit or action, including without limitation reasonable attorney's fees at the trial level and on appeal. </w:t>
+        <w:t xml:space="preserve">In the event of a default under this agreement, the defaulting party shall reimburse the nondefaulting party or parties for all costs and expenses reasonably incurred by the nondefaulting party or parties in connection with the default, including without limitation attorney's fees. Additionally, in the event a suit or action is filed to enforce this agreement or with respect to this agreement, the prevailing party or parties shall be reimbursed by the other party for all costs and expenses incurred in connection with the suit or action, including without limitation reasonable attorney's fees at the trial level and on appeal. </w:t>
       </w:r>
     </w:p>
     <w:p>
@@ -2679,109 +2272,100 @@
           <w:bCs/>
           <w:lang w:val="it-IT"/>
         </w:rPr>
+        <w:t xml:space="preserve"> Resignation.</w:t>
+      </w:r>
+      <w:r>
+        <w:t xml:space="preserve"> Any director, officer or agent may resign by giving written notice to the resident or the Secretary. Such resignation will take effect at the time specified therein or immediately if no time is specified therein. Unless otherwise specified therein, the acceptance of such resignation will not be necessary to make it effective.</w:t>
+      </w:r>
+    </w:p>
+    <w:p>
+      <w:pPr>
+        <w:pStyle w:val="Body"/>
+        <w:jc w:val="both"/>
+      </w:pPr>
+      <w:r>
+        <w:rPr>
+          <w:b/>
+          <w:bCs/>
+        </w:rPr>
+        <w:t>13.12 Amendment of Bylaws.</w:t>
+      </w:r>
+      <w:r>
+        <w:t xml:space="preserve"> These Bylaws may be altered, amended or repealed at any meeting of the Board of Directors at which a quorum is present, by the affirmative vote of a majority of the Directors present at such meeting.</w:t>
+      </w:r>
+    </w:p>
+    <w:p>
+      <w:pPr>
+        <w:pStyle w:val="Body"/>
+        <w:jc w:val="both"/>
+      </w:pPr>
+      <w:r>
+        <w:rPr>
+          <w:b/>
+          <w:bCs/>
+        </w:rPr>
+        <w:t>13.13 Invalid Provisions.</w:t>
+      </w:r>
+      <w:r>
+        <w:t xml:space="preserve"> If any part of these Bylaws is held invalid or inoperative for any reason, the remaining parts, so far as possible and reasonable, will be valid and operative.</w:t>
+      </w:r>
+    </w:p>
+    <w:p>
+      <w:pPr>
+        <w:pStyle w:val="Body"/>
+        <w:jc w:val="both"/>
+        <w:rPr>
+          <w:color w:val="000000" w:themeColor="text1"/>
+        </w:rPr>
+      </w:pPr>
+      <w:r>
+        <w:rPr>
+          <w:b/>
+          <w:bCs/>
+        </w:rPr>
+        <w:t>13.14 Specific Performance.</w:t>
+      </w:r>
+      <w:r>
         <w:t xml:space="preserve"> </w:t>
       </w:r>
-      <w:proofErr w:type="spellStart"/>
-      <w:r>
-        <w:rPr>
-          <w:b/>
-          <w:bCs/>
-          <w:lang w:val="it-IT"/>
-        </w:rPr>
-        <w:t>Resignation</w:t>
-      </w:r>
-      <w:proofErr w:type="spellEnd"/>
-      <w:r>
-        <w:rPr>
-          <w:b/>
-          <w:bCs/>
-          <w:lang w:val="it-IT"/>
-        </w:rPr>
-        <w:t>.</w:t>
-      </w:r>
-      <w:r>
-        <w:t xml:space="preserve"> Any director, officer or agent may resign by giving written notice to the resident or the Secretary. Such resignation will take effect at the time specified therein or immediately if no time is specified therein. Unless otherwise specified therein, the acceptance of such resignation will not be necessary to make it effective.</w:t>
-      </w:r>
-    </w:p>
-    <w:p>
-      <w:pPr>
-        <w:pStyle w:val="Body"/>
-        <w:jc w:val="both"/>
-      </w:pPr>
-      <w:r>
-        <w:rPr>
-          <w:b/>
-          <w:bCs/>
-        </w:rPr>
-        <w:t>13.12 Amendment of Bylaws.</w:t>
-      </w:r>
-      <w:r>
-        <w:t xml:space="preserve"> These Bylaws may be altered, amended or repealed at any meeting of the Board of Directors at which a quorum is present, by the affirmative vote of a majority of the Directors present at such meeting.</w:t>
-      </w:r>
-    </w:p>
-    <w:p>
-      <w:pPr>
-        <w:pStyle w:val="Body"/>
-        <w:jc w:val="both"/>
-      </w:pPr>
-      <w:r>
-        <w:rPr>
-          <w:b/>
-          <w:bCs/>
-        </w:rPr>
-        <w:t>13.13 Invalid Provisions.</w:t>
-      </w:r>
-      <w:r>
-        <w:t xml:space="preserve"> If any part of these Bylaws is held invalid or inoperative for any reason, the remaining parts, so far as possible and reasonable, will be valid and operative.</w:t>
-      </w:r>
-    </w:p>
-    <w:p>
-      <w:pPr>
-        <w:pStyle w:val="Body"/>
-        <w:jc w:val="both"/>
+      <w:r>
         <w:rPr>
           <w:color w:val="000000" w:themeColor="text1"/>
         </w:rPr>
-      </w:pPr>
-      <w:r>
-        <w:rPr>
-          <w:b/>
-          <w:bCs/>
-        </w:rPr>
-        <w:t>13.14 Specific Performance.</w:t>
-      </w:r>
-      <w:r>
-        <w:t xml:space="preserve"> </w:t>
-      </w:r>
-      <w:r>
+        <w:t>The Shareholders declare that it is impossible to measure in money the damages which will accrue if any Shareholder or his or her successor or assigns should fail to perform any of the obligations contained in this agreement. Therefore, the terms and provisions of this agreement may be specifically enforced in equity, and all Shareholders waive any claim to the defense that the remedy at law is adequate for a breach of any of the terms and provisions of this agreement.</w:t>
+      </w:r>
+    </w:p>
+    <w:p>
+      <w:pPr>
+        <w:pStyle w:val="Body"/>
+        <w:jc w:val="both"/>
         <w:rPr>
           <w:color w:val="000000" w:themeColor="text1"/>
         </w:rPr>
-        <w:t>The Shareholders declare that it is impossible to measure in money the damages which will accrue if any Shareholder or his or her successor or assigns should fail to perform any of the obligations contained in this agreement. Therefore, the terms and provisions of this agreement may be specifically enforced in equity, and all Shareholders waive any claim to the defense that the remedy at law is adequate for a breach of any of the terms and provisions of this agreement.</w:t>
-      </w:r>
-    </w:p>
-    <w:p>
-      <w:pPr>
-        <w:pStyle w:val="Body"/>
-        <w:jc w:val="both"/>
-        <w:rPr>
+      </w:pPr>
+      <w:r>
+        <w:rPr>
+          <w:b/>
+          <w:bCs/>
           <w:color w:val="000000" w:themeColor="text1"/>
         </w:rPr>
-      </w:pPr>
-      <w:r>
-        <w:rPr>
-          <w:b/>
-          <w:bCs/>
+        <w:t>13.15 Relation to Certificate of Formation.</w:t>
+      </w:r>
+      <w:r>
+        <w:rPr>
           <w:color w:val="000000" w:themeColor="text1"/>
         </w:rPr>
-        <w:t>13.15 Relation to Certificate of Formation.</w:t>
-      </w:r>
-      <w:r>
+        <w:t xml:space="preserve"> These Bylaws are subject to, and governed by, the Certificate of Formation.</w:t>
+      </w:r>
+    </w:p>
+    <w:p>
+      <w:pPr>
+        <w:pStyle w:val="Body"/>
+        <w:jc w:val="both"/>
         <w:rPr>
           <w:color w:val="000000" w:themeColor="text1"/>
         </w:rPr>
-        <w:t xml:space="preserve"> These Bylaws are subject to, and governed by, the Certificate of Formation.</w:t>
-      </w:r>
+      </w:pPr>
     </w:p>
     <w:p>
       <w:pPr>
@@ -2791,34 +2375,11 @@
           <w:color w:val="000000" w:themeColor="text1"/>
         </w:rPr>
       </w:pPr>
-    </w:p>
-    <w:p>
-      <w:pPr>
-        <w:pStyle w:val="Body"/>
-        <w:jc w:val="both"/>
+      <w:r>
         <w:rPr>
           <w:color w:val="000000" w:themeColor="text1"/>
         </w:rPr>
-      </w:pPr>
-      <w:r>
-        <w:rPr>
-          <w:color w:val="000000" w:themeColor="text1"/>
-        </w:rPr>
-        <w:t xml:space="preserve">Adopted by the Board of Directors and Shareholders on </w:t>
-      </w:r>
-      <w:proofErr w:type="gramStart"/>
-      <w:r>
-        <w:rPr>
-          <w:color w:val="000000" w:themeColor="text1"/>
-        </w:rPr>
-        <w:t>{{ today</w:t>
-      </w:r>
-      <w:proofErr w:type="gramEnd"/>
-      <w:r>
-        <w:rPr>
-          <w:color w:val="000000" w:themeColor="text1"/>
-        </w:rPr>
-        <w:t>(format=</w:t>
+        <w:t>Adopted by the Board of Directors and Shareholders on {{ today(format=</w:t>
       </w:r>
       <w:r>
         <w:rPr>
@@ -2973,21 +2534,12 @@
               </w:rPr>
               <w:t xml:space="preserve">{{ </w:t>
             </w:r>
-            <w:proofErr w:type="spellStart"/>
             <w:r>
               <w:rPr>
                 <w:bCs/>
               </w:rPr>
-              <w:t>showifdef</w:t>
+              <w:t>showifdef(</w:t>
             </w:r>
-            <w:proofErr w:type="spellEnd"/>
-            <w:r>
-              <w:rPr>
-                <w:bCs/>
-              </w:rPr>
-              <w:t>(</w:t>
-            </w:r>
-            <w:proofErr w:type="spellStart"/>
             <w:r>
               <w:rPr>
                 <w:rFonts w:eastAsia="Brush Script MT"/>
@@ -2998,14 +2550,7 @@
               <w:rPr>
                 <w:rFonts w:eastAsia="Brush Script MT"/>
               </w:rPr>
-              <w:t>attr_name</w:t>
-            </w:r>
-            <w:proofErr w:type="spellEnd"/>
-            <w:r>
-              <w:rPr>
-                <w:rFonts w:eastAsia="Brush Script MT"/>
-              </w:rPr>
-              <w:t>(‘</w:t>
+              <w:t>attr_name(‘</w:t>
             </w:r>
             <w:r>
               <w:rPr>
@@ -3055,19 +2600,11 @@
                 <w:bCs/>
               </w:rPr>
             </w:pPr>
-            <w:proofErr w:type="gramStart"/>
             <w:r>
               <w:rPr>
                 <w:bCs/>
               </w:rPr>
-              <w:t>{{ capitalize</w:t>
-            </w:r>
-            <w:proofErr w:type="gramEnd"/>
-            <w:r>
-              <w:rPr>
-                <w:bCs/>
-              </w:rPr>
-              <w:t>(shareholder.name) }}</w:t>
+              <w:t>{{ capitalize(shareholder.name) }}</w:t>
             </w:r>
           </w:p>
           <w:p>
@@ -3083,6 +2620,22 @@
               </w:rPr>
               <w:t>Shareholder and Director</w:t>
             </w:r>
+          </w:p>
+          <w:p>
+            <w:pPr>
+              <w:jc w:val="center"/>
+              <w:rPr>
+                <w:rFonts w:eastAsia="Brush Script MT"/>
+              </w:rPr>
+            </w:pPr>
+          </w:p>
+          <w:p>
+            <w:pPr>
+              <w:jc w:val="center"/>
+              <w:rPr>
+                <w:rFonts w:eastAsia="Brush Script MT"/>
+              </w:rPr>
+            </w:pPr>
           </w:p>
           <w:p>
             <w:pPr>
@@ -3114,23 +2667,7 @@
                 <w:bCs/>
                 <w:iCs/>
               </w:rPr>
-              <w:t xml:space="preserve">{%tr </w:t>
-            </w:r>
-            <w:proofErr w:type="spellStart"/>
-            <w:r>
-              <w:rPr>
-                <w:bCs/>
-                <w:iCs/>
-              </w:rPr>
-              <w:t>endfor</w:t>
-            </w:r>
-            <w:proofErr w:type="spellEnd"/>
-            <w:r>
-              <w:rPr>
-                <w:bCs/>
-                <w:iCs/>
-              </w:rPr>
-              <w:t xml:space="preserve"> %}</w:t>
+              <w:t>{%tr endfor %}</w:t>
             </w:r>
           </w:p>
         </w:tc>

</xml_diff>